<commit_message>
feat(main): add report lab5-1
</commit_message>
<xml_diff>
--- a/labs/lab05/report/report.docx
+++ b/labs/lab05/report/report.docx
@@ -380,7 +380,7 @@
         <w:pStyle w:val="BodyText"/>
       </w:pPr>
       <w:r>
-        <w:t xml:space="preserve">Открываю файл lfb6-1.asm для редактирования во встроенном редакторе nano и вставляю в него программу (рис. [??]). После сохраняю изменения и закрываю файл.</w:t>
+        <w:t xml:space="preserve">Открываю файл lfb5-1.asm для редактирования во встроенном редакторе nano и вставляю в него программу (рис. [??]). После сохраняю изменения и закрываю файл.</w:t>
       </w:r>
     </w:p>
     <w:tbl>
@@ -484,7 +484,7 @@
         <w:pStyle w:val="BodyText"/>
       </w:pPr>
       <w:r>
-        <w:t xml:space="preserve">Создаю объектный файл lab6-1.o, выполняю компоновку объектного файла и запускаю исполняемый файл (рис. [??]).</w:t>
+        <w:t xml:space="preserve">Создаю объектный файл lab5-1.o, выполняю компоновку объектного файла и запускаю исполняемый файл (рис. [??]).</w:t>
       </w:r>
     </w:p>
     <w:p>
@@ -547,7 +547,7 @@
         <w:pStyle w:val="BodyText"/>
       </w:pPr>
       <w:r>
-        <w:t xml:space="preserve">Скачиваю файл in_out.asm, копирую его из директории Загрузки в директорию lab06 (рис. [??]).</w:t>
+        <w:t xml:space="preserve">Скачиваю файл in_out.asm, копирую его из директории Загрузки в директорию lab05 (рис. [??]).</w:t>
       </w:r>
     </w:p>
     <w:tbl>
@@ -588,7 +588,7 @@
         <w:pStyle w:val="BodyText"/>
       </w:pPr>
       <w:r>
-        <w:t xml:space="preserve">Копирую файл lab6-1.asm с новым именем lab6-2.asm (рис. [??]).</w:t>
+        <w:t xml:space="preserve">Копирую файл lab5-1.asm с новым именем lab5-2.asm (рис. [??]).</w:t>
       </w:r>
     </w:p>
     <w:tbl>
@@ -629,7 +629,7 @@
         <w:pStyle w:val="BodyText"/>
       </w:pPr>
       <w:r>
-        <w:t xml:space="preserve">Изменяю текст программы lab6-2.asm, чтобы в ней использовались функции из подключаемого файла (рис. [??]).</w:t>
+        <w:t xml:space="preserve">Изменяю текст программы lab5-2.asm, чтобы в ней использовались функции из подключаемого файла (рис. [??]).</w:t>
       </w:r>
     </w:p>
     <w:p>
@@ -692,7 +692,7 @@
         <w:pStyle w:val="BodyText"/>
       </w:pPr>
       <w:r>
-        <w:t xml:space="preserve">Создаю объектный файл lab6-2.o, выполняю компоновку объектного файла и запускаю исполняемый файл (рис. [??]).</w:t>
+        <w:t xml:space="preserve">Создаю объектный файл lab5-2.o, выполняю компоновку объектного файла и запускаю исполняемый файл (рис. [??]).</w:t>
       </w:r>
     </w:p>
     <w:p>
@@ -755,7 +755,7 @@
         <w:pStyle w:val="BodyText"/>
       </w:pPr>
       <w:r>
-        <w:t xml:space="preserve">В тексте программы lab6-2.asm заменяю sprintLF на sprint (рис. [??]).</w:t>
+        <w:t xml:space="preserve">В тексте программы lab5-2.asm заменяю sprintLF на sprint (рис. [??]).</w:t>
       </w:r>
     </w:p>
     <w:p>
@@ -818,7 +818,7 @@
         <w:pStyle w:val="BodyText"/>
       </w:pPr>
       <w:r>
-        <w:t xml:space="preserve">Создаю объектный файл lab6-2.o, выполняю компоновку объектного файла и запускаю исполняемый файл (рис. [??]). Теперь ввод производится на той же строке, что и вывод, убран символ перевода строки после вывода.</w:t>
+        <w:t xml:space="preserve">Создаю объектный файл lab5-2.o, выполняю компоновку объектного файла и запускаю исполняемый файл (рис. [??]). Теперь ввод производится на той же строке, что и вывод, убран символ перевода строки после вывода.</w:t>
       </w:r>
     </w:p>
     <w:p>

</xml_diff>